<commit_message>
Se está trabajando con la redacción de la introducción
</commit_message>
<xml_diff>
--- a/GeneradordeReportes/templates/Template.docx
+++ b/GeneradordeReportes/templates/Template.docx
@@ -9,7 +9,7 @@
           <w:lang w:val="en-US"/>
         </w:rPr>
         <w:drawing>
-          <wp:anchor distT="0" distB="0" distL="114300" distR="114300" simplePos="0" relativeHeight="251658240" behindDoc="1" locked="0" layoutInCell="1" allowOverlap="1" wp14:anchorId="40B9CB98" wp14:editId="5E19FC87">
+          <wp:anchor distT="0" distB="0" distL="114300" distR="114300" simplePos="0" relativeHeight="251658240" behindDoc="1" locked="0" layoutInCell="1" allowOverlap="1" wp14:anchorId="40B9CB98" wp14:editId="307650DF">
             <wp:simplePos x="0" y="0"/>
             <wp:positionH relativeFrom="margin">
               <wp:align>center</wp:align>
@@ -475,6 +475,28 @@
     <w:name w:val="Normal"/>
     <w:qFormat/>
   </w:style>
+  <w:style w:type="paragraph" w:styleId="Ttulo2">
+    <w:name w:val="heading 2"/>
+    <w:basedOn w:val="Normal"/>
+    <w:next w:val="Normal"/>
+    <w:link w:val="Ttulo2Car"/>
+    <w:uiPriority w:val="9"/>
+    <w:unhideWhenUsed/>
+    <w:qFormat/>
+    <w:rsid w:val="00802848"/>
+    <w:pPr>
+      <w:keepNext/>
+      <w:keepLines/>
+      <w:spacing w:before="40" w:after="0"/>
+      <w:outlineLvl w:val="1"/>
+    </w:pPr>
+    <w:rPr>
+      <w:rFonts w:asciiTheme="majorHAnsi" w:eastAsiaTheme="majorEastAsia" w:hAnsiTheme="majorHAnsi" w:cstheme="majorBidi"/>
+      <w:color w:val="2F5496" w:themeColor="accent1" w:themeShade="BF"/>
+      <w:sz w:val="26"/>
+      <w:szCs w:val="26"/>
+    </w:rPr>
+  </w:style>
   <w:style w:type="character" w:default="1" w:styleId="Fuentedeprrafopredeter">
     <w:name w:val="Default Paragraph Font"/>
     <w:uiPriority w:val="1"/>
@@ -574,6 +596,38 @@
     <w:name w:val="eop"/>
     <w:basedOn w:val="Fuentedeprrafopredeter"/>
     <w:rsid w:val="00697A8C"/>
+  </w:style>
+  <w:style w:type="character" w:customStyle="1" w:styleId="Ttulo2Car">
+    <w:name w:val="Título 2 Car"/>
+    <w:basedOn w:val="Fuentedeprrafopredeter"/>
+    <w:link w:val="Ttulo2"/>
+    <w:uiPriority w:val="9"/>
+    <w:rsid w:val="00802848"/>
+    <w:rPr>
+      <w:rFonts w:asciiTheme="majorHAnsi" w:eastAsiaTheme="majorEastAsia" w:hAnsiTheme="majorHAnsi" w:cstheme="majorBidi"/>
+      <w:color w:val="2F5496" w:themeColor="accent1" w:themeShade="BF"/>
+      <w:sz w:val="26"/>
+      <w:szCs w:val="26"/>
+    </w:rPr>
+  </w:style>
+  <w:style w:type="paragraph" w:customStyle="1" w:styleId="Header2">
+    <w:name w:val="Header 2"/>
+    <w:basedOn w:val="Ttulo2"/>
+    <w:link w:val="Header2Car"/>
+    <w:qFormat/>
+    <w:rsid w:val="00802848"/>
+  </w:style>
+  <w:style w:type="character" w:customStyle="1" w:styleId="Header2Car">
+    <w:name w:val="Header 2 Car"/>
+    <w:basedOn w:val="Ttulo2Car"/>
+    <w:link w:val="Header2"/>
+    <w:rsid w:val="00802848"/>
+    <w:rPr>
+      <w:rFonts w:asciiTheme="majorHAnsi" w:eastAsiaTheme="majorEastAsia" w:hAnsiTheme="majorHAnsi" w:cstheme="majorBidi"/>
+      <w:color w:val="2F5496" w:themeColor="accent1" w:themeShade="BF"/>
+      <w:sz w:val="26"/>
+      <w:szCs w:val="26"/>
+    </w:rPr>
   </w:style>
 </w:styles>
 </file>
@@ -883,8 +937,8 @@
 </file>
 
 <file path=customXml/item2.xml><?xml version="1.0" encoding="utf-8"?>
-<ct:contentTypeSchema xmlns:ct="http://schemas.microsoft.com/office/2006/metadata/contentType" xmlns:ma="http://schemas.microsoft.com/office/2006/metadata/properties/metaAttributes" ct:_="" ma:_="" ma:contentTypeName="Documento" ma:contentTypeID="0x010100A4BB3A51E5AD4D4D98B9A4964A218B95" ma:contentTypeVersion="19" ma:contentTypeDescription="Crear nuevo documento." ma:contentTypeScope="" ma:versionID="3adabb603fc7e42d8ef6cb3f94a5419d">
-  <xsd:schema xmlns:xsd="http://www.w3.org/2001/XMLSchema" xmlns:xs="http://www.w3.org/2001/XMLSchema" xmlns:p="http://schemas.microsoft.com/office/2006/metadata/properties" xmlns:ns2="b8d541d1-2725-4224-9516-b59f9479c403" xmlns:ns3="4d1d17b2-9aa2-41f1-81df-02da6823d8aa" targetNamespace="http://schemas.microsoft.com/office/2006/metadata/properties" ma:root="true" ma:fieldsID="6c44fd6575fc0a8c1b8815e5b597ab9b" ns2:_="" ns3:_="">
+<ct:contentTypeSchema xmlns:ct="http://schemas.microsoft.com/office/2006/metadata/contentType" xmlns:ma="http://schemas.microsoft.com/office/2006/metadata/properties/metaAttributes" ct:_="" ma:_="" ma:contentTypeName="Document" ma:contentTypeID="0x010100A4BB3A51E5AD4D4D98B9A4964A218B95" ma:contentTypeVersion="19" ma:contentTypeDescription="Create a new document." ma:contentTypeScope="" ma:versionID="c4d717090350dbaea0b45563fc36bf2c">
+  <xsd:schema xmlns:xsd="http://www.w3.org/2001/XMLSchema" xmlns:xs="http://www.w3.org/2001/XMLSchema" xmlns:p="http://schemas.microsoft.com/office/2006/metadata/properties" xmlns:ns2="b8d541d1-2725-4224-9516-b59f9479c403" xmlns:ns3="4d1d17b2-9aa2-41f1-81df-02da6823d8aa" targetNamespace="http://schemas.microsoft.com/office/2006/metadata/properties" ma:root="true" ma:fieldsID="295e335340ab0a32c49c63ada10ae33b" ns2:_="" ns3:_="">
     <xsd:import namespace="b8d541d1-2725-4224-9516-b59f9479c403"/>
     <xsd:import namespace="4d1d17b2-9aa2-41f1-81df-02da6823d8aa"/>
     <xsd:element name="properties">
@@ -968,7 +1022,7 @@
         <xsd:restriction base="dms:Text"/>
       </xsd:simpleType>
     </xsd:element>
-    <xsd:element name="lcf76f155ced4ddcb4097134ff3c332f" ma:index="20" nillable="true" ma:taxonomy="true" ma:internalName="lcf76f155ced4ddcb4097134ff3c332f" ma:taxonomyFieldName="MediaServiceImageTags" ma:displayName="Etiquetas de imagen" ma:readOnly="false" ma:fieldId="{5cf76f15-5ced-4ddc-b409-7134ff3c332f}" ma:taxonomyMulti="true" ma:sspId="a0d79e82-57fe-44a2-bea2-5a4053808636" ma:termSetId="09814cd3-568e-fe90-9814-8d621ff8fb84" ma:anchorId="fba54fb3-c3e1-fe81-a776-ca4b69148c4d" ma:open="true" ma:isKeyword="false">
+    <xsd:element name="lcf76f155ced4ddcb4097134ff3c332f" ma:index="20" nillable="true" ma:taxonomy="true" ma:internalName="lcf76f155ced4ddcb4097134ff3c332f" ma:taxonomyFieldName="MediaServiceImageTags" ma:displayName="Image Tags" ma:readOnly="false" ma:fieldId="{5cf76f15-5ced-4ddc-b409-7134ff3c332f}" ma:taxonomyMulti="true" ma:sspId="a0d79e82-57fe-44a2-bea2-5a4053808636" ma:termSetId="09814cd3-568e-fe90-9814-8d621ff8fb84" ma:anchorId="fba54fb3-c3e1-fe81-a776-ca4b69148c4d" ma:open="true" ma:isKeyword="false">
       <xsd:complexType>
         <xsd:sequence>
           <xsd:element ref="pc:Terms" minOccurs="0" maxOccurs="1"/>
@@ -1006,7 +1060,7 @@
   <xsd:schema xmlns:xsd="http://www.w3.org/2001/XMLSchema" xmlns:xs="http://www.w3.org/2001/XMLSchema" xmlns:dms="http://schemas.microsoft.com/office/2006/documentManagement/types" xmlns:pc="http://schemas.microsoft.com/office/infopath/2007/PartnerControls" targetNamespace="4d1d17b2-9aa2-41f1-81df-02da6823d8aa" elementFormDefault="qualified">
     <xsd:import namespace="http://schemas.microsoft.com/office/2006/documentManagement/types"/>
     <xsd:import namespace="http://schemas.microsoft.com/office/infopath/2007/PartnerControls"/>
-    <xsd:element name="SharedWithUsers" ma:index="12" nillable="true" ma:displayName="Compartido con" ma:internalName="SharedWithUsers" ma:readOnly="true">
+    <xsd:element name="SharedWithUsers" ma:index="12" nillable="true" ma:displayName="Shared With" ma:internalName="SharedWithUsers" ma:readOnly="true">
       <xsd:complexType>
         <xsd:complexContent>
           <xsd:extension base="dms:UserMulti">
@@ -1025,7 +1079,7 @@
         </xsd:complexContent>
       </xsd:complexType>
     </xsd:element>
-    <xsd:element name="SharedWithDetails" ma:index="13" nillable="true" ma:displayName="Detalles de uso compartido" ma:internalName="SharedWithDetails" ma:readOnly="true">
+    <xsd:element name="SharedWithDetails" ma:index="13" nillable="true" ma:displayName="Shared With Details" ma:internalName="SharedWithDetails" ma:readOnly="true">
       <xsd:simpleType>
         <xsd:restriction base="dms:Note">
           <xsd:maxLength value="255"/>
@@ -1053,8 +1107,8 @@
         <xsd:element ref="dc:creator" minOccurs="0" maxOccurs="1"/>
         <xsd:element ref="dcterms:created" minOccurs="0" maxOccurs="1"/>
         <xsd:element ref="dc:identifier" minOccurs="0" maxOccurs="1"/>
-        <xsd:element name="contentType" minOccurs="0" maxOccurs="1" type="xsd:string" ma:index="0" ma:displayName="Tipo de contenido"/>
-        <xsd:element ref="dc:title" minOccurs="0" maxOccurs="1" ma:index="4" ma:displayName="Título"/>
+        <xsd:element name="contentType" minOccurs="0" maxOccurs="1" type="xsd:string" ma:index="0" ma:displayName="Content Type"/>
+        <xsd:element ref="dc:title" minOccurs="0" maxOccurs="1" ma:index="4" ma:displayName="Title"/>
         <xsd:element ref="dc:subject" minOccurs="0" maxOccurs="1"/>
         <xsd:element ref="dc:description" minOccurs="0" maxOccurs="1"/>
         <xsd:element name="keywords" minOccurs="0" maxOccurs="1" type="xsd:string"/>
@@ -1163,22 +1217,31 @@
 </file>
 
 <file path=customXml/itemProps2.xml><?xml version="1.0" encoding="utf-8"?>
-<ds:datastoreItem xmlns:ds="http://schemas.openxmlformats.org/officeDocument/2006/customXml" ds:itemID="{9A29C6D1-9D75-403E-977B-4B71577C7ED0}"/>
+<ds:datastoreItem xmlns:ds="http://schemas.openxmlformats.org/officeDocument/2006/customXml" ds:itemID="{F732FF9D-B8CA-4018-AC70-C8BB0F729420}">
+  <ds:schemaRefs>
+    <ds:schemaRef ds:uri="http://schemas.microsoft.com/office/2006/metadata/contentType"/>
+    <ds:schemaRef ds:uri="http://schemas.microsoft.com/office/2006/metadata/properties/metaAttributes"/>
+    <ds:schemaRef ds:uri="http://www.w3.org/2001/XMLSchema"/>
+    <ds:schemaRef ds:uri="http://schemas.microsoft.com/office/2006/metadata/properties"/>
+    <ds:schemaRef ds:uri="b8d541d1-2725-4224-9516-b59f9479c403"/>
+    <ds:schemaRef ds:uri="4d1d17b2-9aa2-41f1-81df-02da6823d8aa"/>
+    <ds:schemaRef ds:uri="http://schemas.microsoft.com/office/2006/documentManagement/types"/>
+    <ds:schemaRef ds:uri="http://schemas.microsoft.com/office/infopath/2007/PartnerControls"/>
+    <ds:schemaRef ds:uri="http://schemas.openxmlformats.org/package/2006/metadata/core-properties"/>
+    <ds:schemaRef ds:uri="http://purl.org/dc/elements/1.1/"/>
+    <ds:schemaRef ds:uri="http://purl.org/dc/terms/"/>
+    <ds:schemaRef ds:uri="http://schemas.microsoft.com/internal/obd"/>
+  </ds:schemaRefs>
+</ds:datastoreItem>
 </file>
 
 <file path=customXml/itemProps3.xml><?xml version="1.0" encoding="utf-8"?>
 <ds:datastoreItem xmlns:ds="http://schemas.openxmlformats.org/officeDocument/2006/customXml" ds:itemID="{284FA3D6-625C-44D9-905D-5AE3457BF3FC}">
   <ds:schemaRefs>
-    <ds:schemaRef ds:uri="http://purl.org/dc/elements/1.1/"/>
-    <ds:schemaRef ds:uri="69167398-c08c-4c1f-938c-359eebe243f2"/>
-    <ds:schemaRef ds:uri="http://schemas.microsoft.com/office/2006/documentManagement/types"/>
+    <ds:schemaRef ds:uri="http://schemas.microsoft.com/office/2006/metadata/properties"/>
     <ds:schemaRef ds:uri="http://schemas.microsoft.com/office/infopath/2007/PartnerControls"/>
-    <ds:schemaRef ds:uri="http://purl.org/dc/terms/"/>
-    <ds:schemaRef ds:uri="294858c1-4026-4325-9b1e-55e885b1aee0"/>
-    <ds:schemaRef ds:uri="http://www.w3.org/XML/1998/namespace"/>
-    <ds:schemaRef ds:uri="http://schemas.openxmlformats.org/package/2006/metadata/core-properties"/>
-    <ds:schemaRef ds:uri="http://schemas.microsoft.com/office/2006/metadata/properties"/>
-    <ds:schemaRef ds:uri="http://purl.org/dc/dcmitype/"/>
+    <ds:schemaRef ds:uri="b8d541d1-2725-4224-9516-b59f9479c403"/>
+    <ds:schemaRef ds:uri="4d1d17b2-9aa2-41f1-81df-02da6823d8aa"/>
   </ds:schemaRefs>
 </ds:datastoreItem>
 </file>
</xml_diff>

<commit_message>
Se está corrigiendo la Gráfica 2, se creo script para cargar maindatabase.contract_tree_info
</commit_message>
<xml_diff>
--- a/GeneradordeReportes/templates/Template.docx
+++ b/GeneradordeReportes/templates/Template.docx
@@ -9,7 +9,7 @@
           <w:lang w:val="en-US"/>
         </w:rPr>
         <w:drawing>
-          <wp:anchor distT="0" distB="0" distL="114300" distR="114300" simplePos="0" relativeHeight="251658240" behindDoc="1" locked="0" layoutInCell="1" allowOverlap="1" wp14:anchorId="40B9CB98" wp14:editId="307650DF">
+          <wp:anchor distT="0" distB="0" distL="114300" distR="114300" simplePos="0" relativeHeight="251658240" behindDoc="1" locked="0" layoutInCell="1" allowOverlap="1" wp14:anchorId="40B9CB98" wp14:editId="151084CE">
             <wp:simplePos x="0" y="0"/>
             <wp:positionH relativeFrom="margin">
               <wp:align>center</wp:align>
@@ -474,6 +474,10 @@
   <w:style w:type="paragraph" w:default="1" w:styleId="Normal">
     <w:name w:val="Normal"/>
     <w:qFormat/>
+    <w:rsid w:val="00D318E5"/>
+    <w:pPr>
+      <w:jc w:val="both"/>
+    </w:pPr>
   </w:style>
   <w:style w:type="paragraph" w:styleId="Ttulo2">
     <w:name w:val="heading 2"/>
@@ -483,7 +487,7 @@
     <w:uiPriority w:val="9"/>
     <w:unhideWhenUsed/>
     <w:qFormat/>
-    <w:rsid w:val="00802848"/>
+    <w:rsid w:val="00D318E5"/>
     <w:pPr>
       <w:keepNext/>
       <w:keepLines/>
@@ -492,6 +496,7 @@
     </w:pPr>
     <w:rPr>
       <w:rFonts w:asciiTheme="majorHAnsi" w:eastAsiaTheme="majorEastAsia" w:hAnsiTheme="majorHAnsi" w:cstheme="majorBidi"/>
+      <w:b/>
       <w:color w:val="2F5496" w:themeColor="accent1" w:themeShade="BF"/>
       <w:sz w:val="26"/>
       <w:szCs w:val="26"/>
@@ -602,9 +607,10 @@
     <w:basedOn w:val="Fuentedeprrafopredeter"/>
     <w:link w:val="Ttulo2"/>
     <w:uiPriority w:val="9"/>
-    <w:rsid w:val="00802848"/>
+    <w:rsid w:val="00D318E5"/>
     <w:rPr>
       <w:rFonts w:asciiTheme="majorHAnsi" w:eastAsiaTheme="majorEastAsia" w:hAnsiTheme="majorHAnsi" w:cstheme="majorBidi"/>
+      <w:b/>
       <w:color w:val="2F5496" w:themeColor="accent1" w:themeShade="BF"/>
       <w:sz w:val="26"/>
       <w:szCs w:val="26"/>
@@ -624,6 +630,7 @@
     <w:rsid w:val="00802848"/>
     <w:rPr>
       <w:rFonts w:asciiTheme="majorHAnsi" w:eastAsiaTheme="majorEastAsia" w:hAnsiTheme="majorHAnsi" w:cstheme="majorBidi"/>
+      <w:b/>
       <w:color w:val="2F5496" w:themeColor="accent1" w:themeShade="BF"/>
       <w:sz w:val="26"/>
       <w:szCs w:val="26"/>
@@ -673,67 +680,15 @@
         <a:srgbClr val="954F72"/>
       </a:folHlink>
     </a:clrScheme>
-    <a:fontScheme name="Office">
+    <a:fontScheme name="Arial">
       <a:majorFont>
-        <a:latin typeface="Calibri Light" panose="020F0302020204030204"/>
+        <a:latin typeface="Arial" panose="020B0604020202020204"/>
         <a:ea typeface=""/>
         <a:cs typeface=""/>
-        <a:font script="Jpan" typeface="游ゴシック Light"/>
-        <a:font script="Hang" typeface="맑은 고딕"/>
-        <a:font script="Hans" typeface="等线 Light"/>
-        <a:font script="Hant" typeface="新細明體"/>
-        <a:font script="Arab" typeface="Times New Roman"/>
-        <a:font script="Hebr" typeface="Times New Roman"/>
-        <a:font script="Thai" typeface="Angsana New"/>
-        <a:font script="Ethi" typeface="Nyala"/>
-        <a:font script="Beng" typeface="Vrinda"/>
-        <a:font script="Gujr" typeface="Shruti"/>
-        <a:font script="Khmr" typeface="MoolBoran"/>
-        <a:font script="Knda" typeface="Tunga"/>
-        <a:font script="Guru" typeface="Raavi"/>
-        <a:font script="Cans" typeface="Euphemia"/>
-        <a:font script="Cher" typeface="Plantagenet Cherokee"/>
-        <a:font script="Yiii" typeface="Microsoft Yi Baiti"/>
-        <a:font script="Tibt" typeface="Microsoft Himalaya"/>
-        <a:font script="Thaa" typeface="MV Boli"/>
-        <a:font script="Deva" typeface="Mangal"/>
-        <a:font script="Telu" typeface="Gautami"/>
-        <a:font script="Taml" typeface="Latha"/>
-        <a:font script="Syrc" typeface="Estrangelo Edessa"/>
-        <a:font script="Orya" typeface="Kalinga"/>
-        <a:font script="Mlym" typeface="Kartika"/>
-        <a:font script="Laoo" typeface="DokChampa"/>
-        <a:font script="Sinh" typeface="Iskoola Pota"/>
-        <a:font script="Mong" typeface="Mongolian Baiti"/>
-        <a:font script="Viet" typeface="Times New Roman"/>
-        <a:font script="Uigh" typeface="Microsoft Uighur"/>
-        <a:font script="Geor" typeface="Sylfaen"/>
-        <a:font script="Armn" typeface="Arial"/>
-        <a:font script="Bugi" typeface="Leelawadee UI"/>
-        <a:font script="Bopo" typeface="Microsoft JhengHei"/>
-        <a:font script="Java" typeface="Javanese Text"/>
-        <a:font script="Lisu" typeface="Segoe UI"/>
-        <a:font script="Mymr" typeface="Myanmar Text"/>
-        <a:font script="Nkoo" typeface="Ebrima"/>
-        <a:font script="Olck" typeface="Nirmala UI"/>
-        <a:font script="Osma" typeface="Ebrima"/>
-        <a:font script="Phag" typeface="Phagspa"/>
-        <a:font script="Syrn" typeface="Estrangelo Edessa"/>
-        <a:font script="Syrj" typeface="Estrangelo Edessa"/>
-        <a:font script="Syre" typeface="Estrangelo Edessa"/>
-        <a:font script="Sora" typeface="Nirmala UI"/>
-        <a:font script="Tale" typeface="Microsoft Tai Le"/>
-        <a:font script="Talu" typeface="Microsoft New Tai Lue"/>
-        <a:font script="Tfng" typeface="Ebrima"/>
-      </a:majorFont>
-      <a:minorFont>
-        <a:latin typeface="Calibri" panose="020F0502020204030204"/>
-        <a:ea typeface=""/>
-        <a:cs typeface=""/>
-        <a:font script="Jpan" typeface="游明朝"/>
-        <a:font script="Hang" typeface="맑은 고딕"/>
-        <a:font script="Hans" typeface="等线"/>
-        <a:font script="Hant" typeface="新細明體"/>
+        <a:font script="Jpan" typeface="ＭＳ Ｐゴシック"/>
+        <a:font script="Hang" typeface="굴림"/>
+        <a:font script="Hans" typeface="黑体"/>
+        <a:font script="Hant" typeface="微軟正黑體"/>
         <a:font script="Arab" typeface="Arial"/>
         <a:font script="Hebr" typeface="Arial"/>
         <a:font script="Thai" typeface="Cordia New"/>
@@ -760,23 +715,41 @@
         <a:font script="Viet" typeface="Arial"/>
         <a:font script="Uigh" typeface="Microsoft Uighur"/>
         <a:font script="Geor" typeface="Sylfaen"/>
-        <a:font script="Armn" typeface="Arial"/>
-        <a:font script="Bugi" typeface="Leelawadee UI"/>
-        <a:font script="Bopo" typeface="Microsoft JhengHei"/>
-        <a:font script="Java" typeface="Javanese Text"/>
-        <a:font script="Lisu" typeface="Segoe UI"/>
-        <a:font script="Mymr" typeface="Myanmar Text"/>
-        <a:font script="Nkoo" typeface="Ebrima"/>
-        <a:font script="Olck" typeface="Nirmala UI"/>
-        <a:font script="Osma" typeface="Ebrima"/>
-        <a:font script="Phag" typeface="Phagspa"/>
-        <a:font script="Syrn" typeface="Estrangelo Edessa"/>
-        <a:font script="Syrj" typeface="Estrangelo Edessa"/>
-        <a:font script="Syre" typeface="Estrangelo Edessa"/>
-        <a:font script="Sora" typeface="Nirmala UI"/>
-        <a:font script="Tale" typeface="Microsoft Tai Le"/>
-        <a:font script="Talu" typeface="Microsoft New Tai Lue"/>
-        <a:font script="Tfng" typeface="Ebrima"/>
+      </a:majorFont>
+      <a:minorFont>
+        <a:latin typeface="Arial" panose="020B0604020202020204"/>
+        <a:ea typeface=""/>
+        <a:cs typeface=""/>
+        <a:font script="Jpan" typeface="ＭＳ Ｐゴシック"/>
+        <a:font script="Hang" typeface="굴림"/>
+        <a:font script="Hans" typeface="黑体"/>
+        <a:font script="Hant" typeface="微軟正黑體"/>
+        <a:font script="Arab" typeface="Arial"/>
+        <a:font script="Hebr" typeface="Arial"/>
+        <a:font script="Thai" typeface="Cordia New"/>
+        <a:font script="Ethi" typeface="Nyala"/>
+        <a:font script="Beng" typeface="Vrinda"/>
+        <a:font script="Gujr" typeface="Shruti"/>
+        <a:font script="Khmr" typeface="DaunPenh"/>
+        <a:font script="Knda" typeface="Tunga"/>
+        <a:font script="Guru" typeface="Raavi"/>
+        <a:font script="Cans" typeface="Euphemia"/>
+        <a:font script="Cher" typeface="Plantagenet Cherokee"/>
+        <a:font script="Yiii" typeface="Microsoft Yi Baiti"/>
+        <a:font script="Tibt" typeface="Microsoft Himalaya"/>
+        <a:font script="Thaa" typeface="MV Boli"/>
+        <a:font script="Deva" typeface="Mangal"/>
+        <a:font script="Telu" typeface="Gautami"/>
+        <a:font script="Taml" typeface="Latha"/>
+        <a:font script="Syrc" typeface="Estrangelo Edessa"/>
+        <a:font script="Orya" typeface="Kalinga"/>
+        <a:font script="Mlym" typeface="Kartika"/>
+        <a:font script="Laoo" typeface="DokChampa"/>
+        <a:font script="Sinh" typeface="Iskoola Pota"/>
+        <a:font script="Mong" typeface="Mongolian Baiti"/>
+        <a:font script="Viet" typeface="Arial"/>
+        <a:font script="Uigh" typeface="Microsoft Uighur"/>
+        <a:font script="Geor" typeface="Sylfaen"/>
       </a:minorFont>
     </a:fontScheme>
     <a:fmtScheme name="Office">
@@ -928,12 +901,14 @@
 </file>
 
 <file path=customXml/item1.xml><?xml version="1.0" encoding="utf-8"?>
-<?mso-contentType ?>
-<FormTemplates xmlns="http://schemas.microsoft.com/sharepoint/v3/contenttype/forms">
-  <Display>DocumentLibraryForm</Display>
-  <Edit>DocumentLibraryForm</Edit>
-  <New>DocumentLibraryForm</New>
-</FormTemplates>
+<p:properties xmlns:p="http://schemas.microsoft.com/office/2006/metadata/properties" xmlns:xsi="http://www.w3.org/2001/XMLSchema-instance" xmlns:pc="http://schemas.microsoft.com/office/infopath/2007/PartnerControls">
+  <documentManagement>
+    <lcf76f155ced4ddcb4097134ff3c332f xmlns="b8d541d1-2725-4224-9516-b59f9479c403">
+      <Terms xmlns="http://schemas.microsoft.com/office/infopath/2007/PartnerControls"/>
+    </lcf76f155ced4ddcb4097134ff3c332f>
+    <TaxCatchAll xmlns="4d1d17b2-9aa2-41f1-81df-02da6823d8aa" xsi:nil="true"/>
+  </documentManagement>
+</p:properties>
 </file>
 
 <file path=customXml/item2.xml><?xml version="1.0" encoding="utf-8"?>
@@ -1198,20 +1173,21 @@
 </file>
 
 <file path=customXml/item3.xml><?xml version="1.0" encoding="utf-8"?>
-<p:properties xmlns:p="http://schemas.microsoft.com/office/2006/metadata/properties" xmlns:xsi="http://www.w3.org/2001/XMLSchema-instance" xmlns:pc="http://schemas.microsoft.com/office/infopath/2007/PartnerControls">
-  <documentManagement>
-    <lcf76f155ced4ddcb4097134ff3c332f xmlns="b8d541d1-2725-4224-9516-b59f9479c403">
-      <Terms xmlns="http://schemas.microsoft.com/office/infopath/2007/PartnerControls"/>
-    </lcf76f155ced4ddcb4097134ff3c332f>
-    <TaxCatchAll xmlns="4d1d17b2-9aa2-41f1-81df-02da6823d8aa" xsi:nil="true"/>
-  </documentManagement>
-</p:properties>
+<?mso-contentType ?>
+<FormTemplates xmlns="http://schemas.microsoft.com/sharepoint/v3/contenttype/forms">
+  <Display>DocumentLibraryForm</Display>
+  <Edit>DocumentLibraryForm</Edit>
+  <New>DocumentLibraryForm</New>
+</FormTemplates>
 </file>
 
 <file path=customXml/itemProps1.xml><?xml version="1.0" encoding="utf-8"?>
-<ds:datastoreItem xmlns:ds="http://schemas.openxmlformats.org/officeDocument/2006/customXml" ds:itemID="{5E24F715-6414-4031-A5C4-30D59F989F67}">
+<ds:datastoreItem xmlns:ds="http://schemas.openxmlformats.org/officeDocument/2006/customXml" ds:itemID="{284FA3D6-625C-44D9-905D-5AE3457BF3FC}">
   <ds:schemaRefs>
-    <ds:schemaRef ds:uri="http://schemas.microsoft.com/sharepoint/v3/contenttype/forms"/>
+    <ds:schemaRef ds:uri="http://schemas.microsoft.com/office/2006/metadata/properties"/>
+    <ds:schemaRef ds:uri="http://schemas.microsoft.com/office/infopath/2007/PartnerControls"/>
+    <ds:schemaRef ds:uri="b8d541d1-2725-4224-9516-b59f9479c403"/>
+    <ds:schemaRef ds:uri="4d1d17b2-9aa2-41f1-81df-02da6823d8aa"/>
   </ds:schemaRefs>
 </ds:datastoreItem>
 </file>
@@ -1236,12 +1212,9 @@
 </file>
 
 <file path=customXml/itemProps3.xml><?xml version="1.0" encoding="utf-8"?>
-<ds:datastoreItem xmlns:ds="http://schemas.openxmlformats.org/officeDocument/2006/customXml" ds:itemID="{284FA3D6-625C-44D9-905D-5AE3457BF3FC}">
+<ds:datastoreItem xmlns:ds="http://schemas.openxmlformats.org/officeDocument/2006/customXml" ds:itemID="{5E24F715-6414-4031-A5C4-30D59F989F67}">
   <ds:schemaRefs>
-    <ds:schemaRef ds:uri="http://schemas.microsoft.com/office/2006/metadata/properties"/>
-    <ds:schemaRef ds:uri="http://schemas.microsoft.com/office/infopath/2007/PartnerControls"/>
-    <ds:schemaRef ds:uri="b8d541d1-2725-4224-9516-b59f9479c403"/>
-    <ds:schemaRef ds:uri="4d1d17b2-9aa2-41f1-81df-02da6823d8aa"/>
+    <ds:schemaRef ds:uri="http://schemas.microsoft.com/sharepoint/v3/contenttype/forms"/>
   </ds:schemaRefs>
 </ds:datastoreItem>
 </file>
</xml_diff>

<commit_message>
Cargados cruises de 2022, 2024 y 2025
</commit_message>
<xml_diff>
--- a/GeneradordeReportes/templates/Template.docx
+++ b/GeneradordeReportes/templates/Template.docx
@@ -912,8 +912,8 @@
 </file>
 
 <file path=customXml/item2.xml><?xml version="1.0" encoding="utf-8"?>
-<ct:contentTypeSchema xmlns:ct="http://schemas.microsoft.com/office/2006/metadata/contentType" xmlns:ma="http://schemas.microsoft.com/office/2006/metadata/properties/metaAttributes" ct:_="" ma:_="" ma:contentTypeName="Document" ma:contentTypeID="0x010100A4BB3A51E5AD4D4D98B9A4964A218B95" ma:contentTypeVersion="19" ma:contentTypeDescription="Create a new document." ma:contentTypeScope="" ma:versionID="c4d717090350dbaea0b45563fc36bf2c">
-  <xsd:schema xmlns:xsd="http://www.w3.org/2001/XMLSchema" xmlns:xs="http://www.w3.org/2001/XMLSchema" xmlns:p="http://schemas.microsoft.com/office/2006/metadata/properties" xmlns:ns2="b8d541d1-2725-4224-9516-b59f9479c403" xmlns:ns3="4d1d17b2-9aa2-41f1-81df-02da6823d8aa" targetNamespace="http://schemas.microsoft.com/office/2006/metadata/properties" ma:root="true" ma:fieldsID="295e335340ab0a32c49c63ada10ae33b" ns2:_="" ns3:_="">
+<ct:contentTypeSchema xmlns:ct="http://schemas.microsoft.com/office/2006/metadata/contentType" xmlns:ma="http://schemas.microsoft.com/office/2006/metadata/properties/metaAttributes" ct:_="" ma:_="" ma:contentTypeName="Documento" ma:contentTypeID="0x010100A4BB3A51E5AD4D4D98B9A4964A218B95" ma:contentTypeVersion="19" ma:contentTypeDescription="Crear nuevo documento." ma:contentTypeScope="" ma:versionID="3adabb603fc7e42d8ef6cb3f94a5419d">
+  <xsd:schema xmlns:xsd="http://www.w3.org/2001/XMLSchema" xmlns:xs="http://www.w3.org/2001/XMLSchema" xmlns:p="http://schemas.microsoft.com/office/2006/metadata/properties" xmlns:ns2="b8d541d1-2725-4224-9516-b59f9479c403" xmlns:ns3="4d1d17b2-9aa2-41f1-81df-02da6823d8aa" targetNamespace="http://schemas.microsoft.com/office/2006/metadata/properties" ma:root="true" ma:fieldsID="6c44fd6575fc0a8c1b8815e5b597ab9b" ns2:_="" ns3:_="">
     <xsd:import namespace="b8d541d1-2725-4224-9516-b59f9479c403"/>
     <xsd:import namespace="4d1d17b2-9aa2-41f1-81df-02da6823d8aa"/>
     <xsd:element name="properties">
@@ -997,7 +997,7 @@
         <xsd:restriction base="dms:Text"/>
       </xsd:simpleType>
     </xsd:element>
-    <xsd:element name="lcf76f155ced4ddcb4097134ff3c332f" ma:index="20" nillable="true" ma:taxonomy="true" ma:internalName="lcf76f155ced4ddcb4097134ff3c332f" ma:taxonomyFieldName="MediaServiceImageTags" ma:displayName="Image Tags" ma:readOnly="false" ma:fieldId="{5cf76f15-5ced-4ddc-b409-7134ff3c332f}" ma:taxonomyMulti="true" ma:sspId="a0d79e82-57fe-44a2-bea2-5a4053808636" ma:termSetId="09814cd3-568e-fe90-9814-8d621ff8fb84" ma:anchorId="fba54fb3-c3e1-fe81-a776-ca4b69148c4d" ma:open="true" ma:isKeyword="false">
+    <xsd:element name="lcf76f155ced4ddcb4097134ff3c332f" ma:index="20" nillable="true" ma:taxonomy="true" ma:internalName="lcf76f155ced4ddcb4097134ff3c332f" ma:taxonomyFieldName="MediaServiceImageTags" ma:displayName="Etiquetas de imagen" ma:readOnly="false" ma:fieldId="{5cf76f15-5ced-4ddc-b409-7134ff3c332f}" ma:taxonomyMulti="true" ma:sspId="a0d79e82-57fe-44a2-bea2-5a4053808636" ma:termSetId="09814cd3-568e-fe90-9814-8d621ff8fb84" ma:anchorId="fba54fb3-c3e1-fe81-a776-ca4b69148c4d" ma:open="true" ma:isKeyword="false">
       <xsd:complexType>
         <xsd:sequence>
           <xsd:element ref="pc:Terms" minOccurs="0" maxOccurs="1"/>
@@ -1035,7 +1035,7 @@
   <xsd:schema xmlns:xsd="http://www.w3.org/2001/XMLSchema" xmlns:xs="http://www.w3.org/2001/XMLSchema" xmlns:dms="http://schemas.microsoft.com/office/2006/documentManagement/types" xmlns:pc="http://schemas.microsoft.com/office/infopath/2007/PartnerControls" targetNamespace="4d1d17b2-9aa2-41f1-81df-02da6823d8aa" elementFormDefault="qualified">
     <xsd:import namespace="http://schemas.microsoft.com/office/2006/documentManagement/types"/>
     <xsd:import namespace="http://schemas.microsoft.com/office/infopath/2007/PartnerControls"/>
-    <xsd:element name="SharedWithUsers" ma:index="12" nillable="true" ma:displayName="Shared With" ma:internalName="SharedWithUsers" ma:readOnly="true">
+    <xsd:element name="SharedWithUsers" ma:index="12" nillable="true" ma:displayName="Compartido con" ma:internalName="SharedWithUsers" ma:readOnly="true">
       <xsd:complexType>
         <xsd:complexContent>
           <xsd:extension base="dms:UserMulti">
@@ -1054,7 +1054,7 @@
         </xsd:complexContent>
       </xsd:complexType>
     </xsd:element>
-    <xsd:element name="SharedWithDetails" ma:index="13" nillable="true" ma:displayName="Shared With Details" ma:internalName="SharedWithDetails" ma:readOnly="true">
+    <xsd:element name="SharedWithDetails" ma:index="13" nillable="true" ma:displayName="Detalles de uso compartido" ma:internalName="SharedWithDetails" ma:readOnly="true">
       <xsd:simpleType>
         <xsd:restriction base="dms:Note">
           <xsd:maxLength value="255"/>
@@ -1082,8 +1082,8 @@
         <xsd:element ref="dc:creator" minOccurs="0" maxOccurs="1"/>
         <xsd:element ref="dcterms:created" minOccurs="0" maxOccurs="1"/>
         <xsd:element ref="dc:identifier" minOccurs="0" maxOccurs="1"/>
-        <xsd:element name="contentType" minOccurs="0" maxOccurs="1" type="xsd:string" ma:index="0" ma:displayName="Content Type"/>
-        <xsd:element ref="dc:title" minOccurs="0" maxOccurs="1" ma:index="4" ma:displayName="Title"/>
+        <xsd:element name="contentType" minOccurs="0" maxOccurs="1" type="xsd:string" ma:index="0" ma:displayName="Tipo de contenido"/>
+        <xsd:element ref="dc:title" minOccurs="0" maxOccurs="1" ma:index="4" ma:displayName="Título"/>
         <xsd:element ref="dc:subject" minOccurs="0" maxOccurs="1"/>
         <xsd:element ref="dc:description" minOccurs="0" maxOccurs="1"/>
         <xsd:element name="keywords" minOccurs="0" maxOccurs="1" type="xsd:string"/>
@@ -1193,22 +1193,7 @@
 </file>
 
 <file path=customXml/itemProps2.xml><?xml version="1.0" encoding="utf-8"?>
-<ds:datastoreItem xmlns:ds="http://schemas.openxmlformats.org/officeDocument/2006/customXml" ds:itemID="{F732FF9D-B8CA-4018-AC70-C8BB0F729420}">
-  <ds:schemaRefs>
-    <ds:schemaRef ds:uri="http://schemas.microsoft.com/office/2006/metadata/contentType"/>
-    <ds:schemaRef ds:uri="http://schemas.microsoft.com/office/2006/metadata/properties/metaAttributes"/>
-    <ds:schemaRef ds:uri="http://www.w3.org/2001/XMLSchema"/>
-    <ds:schemaRef ds:uri="http://schemas.microsoft.com/office/2006/metadata/properties"/>
-    <ds:schemaRef ds:uri="b8d541d1-2725-4224-9516-b59f9479c403"/>
-    <ds:schemaRef ds:uri="4d1d17b2-9aa2-41f1-81df-02da6823d8aa"/>
-    <ds:schemaRef ds:uri="http://schemas.microsoft.com/office/2006/documentManagement/types"/>
-    <ds:schemaRef ds:uri="http://schemas.microsoft.com/office/infopath/2007/PartnerControls"/>
-    <ds:schemaRef ds:uri="http://schemas.openxmlformats.org/package/2006/metadata/core-properties"/>
-    <ds:schemaRef ds:uri="http://purl.org/dc/elements/1.1/"/>
-    <ds:schemaRef ds:uri="http://purl.org/dc/terms/"/>
-    <ds:schemaRef ds:uri="http://schemas.microsoft.com/internal/obd"/>
-  </ds:schemaRefs>
-</ds:datastoreItem>
+<ds:datastoreItem xmlns:ds="http://schemas.openxmlformats.org/officeDocument/2006/customXml" ds:itemID="{C30F45AE-008F-4308-B1AC-234FEE649C4B}"/>
 </file>
 
 <file path=customXml/itemProps3.xml><?xml version="1.0" encoding="utf-8"?>

</xml_diff>